<commit_message>
Atualização das histórias de usuário
</commit_message>
<xml_diff>
--- a/arquivos/historias/Histórias de Usuário - Extensão.docx
+++ b/arquivos/historias/Histórias de Usuário - Extensão.docx
@@ -3573,13 +3573,7 @@
         <w:jc w:val="both"/>
       </w:pPr>
       <w:r>
-        <w:t xml:space="preserve">Seguir as regras e restrições da US09, exceto </w:t>
-      </w:r>
-      <w:r>
-        <w:t>salvar a data de início e a data de término da participação com os mesmos valores da ação de extensã</w:t>
-      </w:r>
-      <w:r>
-        <w:t>o.</w:t>
+        <w:t>Seguir as regras e restrições da US09, exceto salvar a data de início e a data de término da participação com os mesmos valores da ação de extensão.</w:t>
       </w:r>
     </w:p>
     <w:p>
@@ -3720,12 +3714,7 @@
         <w:jc w:val="both"/>
       </w:pPr>
       <w:r>
-        <w:t>Seguir a regras e restriç</w:t>
-      </w:r>
-      <w:bookmarkStart w:id="0" w:name="_GoBack"/>
-      <w:bookmarkEnd w:id="0"/>
-      <w:r>
-        <w:t>ões da US09.</w:t>
+        <w:t>Seguir a regras e restrições da US09.</w:t>
       </w:r>
     </w:p>
     <w:p>
@@ -3810,10 +3799,41 @@
         <w:jc w:val="both"/>
       </w:pPr>
       <w:r>
-        <w:t>Informar que a ação é irreversível e que apagará o histórico da participação, perguntando se o que o usuário realmente deseja é encerrar a participação.</w:t>
-      </w:r>
-      <w:r>
-        <w:t xml:space="preserve"> </w:t>
+        <w:t>Informar que a ação é irreversível e que apagará o histórico da participação, perguntando se o que o usuário r</w:t>
+      </w:r>
+      <w:bookmarkStart w:id="0" w:name="_GoBack"/>
+      <w:bookmarkEnd w:id="0"/>
+      <w:r>
+        <w:t>ealmente deseja é encerrar a participação.</w:t>
+      </w:r>
+    </w:p>
+    <w:p>
+      <w:pPr>
+        <w:jc w:val="both"/>
+      </w:pPr>
+    </w:p>
+    <w:p>
+      <w:pPr>
+        <w:pBdr>
+          <w:bottom w:val="single" w:sz="4" w:space="0" w:color="auto"/>
+        </w:pBdr>
+        <w:rPr>
+          <w:b/>
+        </w:rPr>
+      </w:pPr>
+      <w:r>
+        <w:rPr>
+          <w:b/>
+        </w:rPr>
+        <w:t>US37 – Vincular aluno bolsista à equipe de trabalho</w:t>
+      </w:r>
+    </w:p>
+    <w:p>
+      <w:pPr>
+        <w:jc w:val="both"/>
+      </w:pPr>
+      <w:r>
+        <w:t>Eu como coordenador gostaria de vincular um aluno à uma bolsa, sem alterar as demais informações da participação.</w:t>
       </w:r>
     </w:p>
     <w:sectPr>
@@ -7406,7 +7426,7 @@
 </file>
 
 <file path=customXml/itemProps1.xml><?xml version="1.0" encoding="utf-8"?>
-<ds:datastoreItem xmlns:ds="http://schemas.openxmlformats.org/officeDocument/2006/customXml" ds:itemID="{5C5B7C21-9E16-442D-B026-1812DC906BDB}">
+<ds:datastoreItem xmlns:ds="http://schemas.openxmlformats.org/officeDocument/2006/customXml" ds:itemID="{9483CE80-37B6-44C6-B176-8BC6F27E8680}">
   <ds:schemaRefs>
     <ds:schemaRef ds:uri="http://schemas.openxmlformats.org/officeDocument/2006/bibliography"/>
   </ds:schemaRefs>

</xml_diff>

<commit_message>
Atualização da história de usuário US15
</commit_message>
<xml_diff>
--- a/arquivos/historias/Histórias de Usuário - Extensão.docx
+++ b/arquivos/historias/Histórias de Usuário - Extensão.docx
@@ -773,12 +773,7 @@
         <w:jc w:val="both"/>
       </w:pPr>
       <w:r>
-        <w:t>Todos os cam</w:t>
-      </w:r>
-      <w:bookmarkStart w:id="0" w:name="_GoBack"/>
-      <w:bookmarkEnd w:id="0"/>
-      <w:r>
-        <w:t>pos são de preenchimento obrigatório</w:t>
+        <w:t>Todos os campos são de preenchimento obrigatório</w:t>
       </w:r>
       <w:r>
         <w:t xml:space="preserve">. A </w:t>
@@ -1878,7 +1873,13 @@
         <w:rPr>
           <w:b/>
         </w:rPr>
-        <w:t>Visualizar listagem de todas as ações de extensão em tramitação</w:t>
+        <w:t xml:space="preserve">Visualizar listagem de todas as ações de extensão </w:t>
+      </w:r>
+      <w:r>
+        <w:rPr>
+          <w:b/>
+        </w:rPr>
+        <w:t>submetidas</w:t>
       </w:r>
     </w:p>
     <w:p>
@@ -1903,7 +1904,13 @@
       </w:pPr>
       <w:r>
         <w:lastRenderedPageBreak/>
-        <w:t>A lista deve conter um resumo da ação de extensão com as seguintes informações: título, modalidade, coordenador</w:t>
+        <w:t xml:space="preserve">A lista deve conter um resumo da ação de extensão com as seguintes informações: </w:t>
+      </w:r>
+      <w:r>
+        <w:t xml:space="preserve">identificador, </w:t>
+      </w:r>
+      <w:r>
+        <w:t>título, modalidade, coordenador</w:t>
       </w:r>
       <w:r>
         <w:t xml:space="preserve"> e </w:t>
@@ -1948,23 +1955,20 @@
         <w:jc w:val="both"/>
       </w:pPr>
       <w:r>
-        <w:t>Separar as ações em tramitação das ações já homologadas.</w:t>
-      </w:r>
-    </w:p>
-    <w:p>
-      <w:pPr>
-        <w:pStyle w:val="PargrafodaLista"/>
-        <w:numPr>
-          <w:ilvl w:val="0"/>
+        <w:t>Separar as ações da seguinte forma:</w:t>
+      </w:r>
+    </w:p>
+    <w:p>
+      <w:pPr>
+        <w:pStyle w:val="PargrafodaLista"/>
+        <w:numPr>
+          <w:ilvl w:val="1"/>
           <w:numId w:val="13"/>
         </w:numPr>
         <w:jc w:val="both"/>
       </w:pPr>
       <w:r>
-        <w:t xml:space="preserve">Dar destaque às ações em tramitação que </w:t>
-      </w:r>
-      <w:r>
-        <w:t xml:space="preserve">estão aguardando </w:t>
+        <w:t xml:space="preserve">Parecer: aguardando </w:t>
       </w:r>
       <w:proofErr w:type="spellStart"/>
       <w:r>
@@ -1972,16 +1976,72 @@
       </w:r>
       <w:proofErr w:type="spellEnd"/>
       <w:r>
+        <w:t>, aguardando parecer técnico, aguardando pendências do parecer técnico.</w:t>
+      </w:r>
+    </w:p>
+    <w:p>
+      <w:pPr>
+        <w:pStyle w:val="PargrafodaLista"/>
+        <w:numPr>
+          <w:ilvl w:val="1"/>
+          <w:numId w:val="13"/>
+        </w:numPr>
+        <w:jc w:val="both"/>
+      </w:pPr>
+      <w:r>
+        <w:t xml:space="preserve">Relator: </w:t>
+      </w:r>
+      <w:r>
+        <w:t xml:space="preserve">aguardando </w:t>
+      </w:r>
+      <w:r>
+        <w:t>relator</w:t>
+      </w:r>
+      <w:r>
+        <w:t xml:space="preserve">, aguardando parecer </w:t>
+      </w:r>
+      <w:r>
+        <w:t>do relator</w:t>
+      </w:r>
+      <w:r>
         <w:t xml:space="preserve">, aguardando </w:t>
       </w:r>
+      <w:bookmarkStart w:id="0" w:name="_GoBack"/>
+      <w:bookmarkEnd w:id="0"/>
+      <w:r>
+        <w:t xml:space="preserve">pendências do </w:t>
+      </w:r>
       <w:r>
         <w:t>relator</w:t>
       </w:r>
       <w:r>
-        <w:t xml:space="preserve"> ou aguardando homologação</w:t>
-      </w:r>
-      <w:r>
         <w:t>.</w:t>
+      </w:r>
+    </w:p>
+    <w:p>
+      <w:pPr>
+        <w:pStyle w:val="PargrafodaLista"/>
+        <w:numPr>
+          <w:ilvl w:val="1"/>
+          <w:numId w:val="13"/>
+        </w:numPr>
+        <w:jc w:val="both"/>
+      </w:pPr>
+      <w:r>
+        <w:t>Aguardando homologação: aguardando homologação.</w:t>
+      </w:r>
+    </w:p>
+    <w:p>
+      <w:pPr>
+        <w:pStyle w:val="PargrafodaLista"/>
+        <w:numPr>
+          <w:ilvl w:val="1"/>
+          <w:numId w:val="13"/>
+        </w:numPr>
+        <w:jc w:val="both"/>
+      </w:pPr>
+      <w:r>
+        <w:t>Homologados: homologados</w:t>
       </w:r>
     </w:p>
     <w:p>
@@ -2317,6 +2377,7 @@
         <w:rPr>
           <w:b/>
         </w:rPr>
+        <w:lastRenderedPageBreak/>
         <w:t xml:space="preserve">US18 – Atribuir </w:t>
       </w:r>
       <w:proofErr w:type="spellStart"/>
@@ -2368,7 +2429,6 @@
         <w:jc w:val="both"/>
       </w:pPr>
       <w:r>
-        <w:lastRenderedPageBreak/>
         <w:t xml:space="preserve">Selecionar </w:t>
       </w:r>
       <w:proofErr w:type="spellStart"/>
@@ -2826,7 +2886,6 @@
         <w:jc w:val="both"/>
       </w:pPr>
       <w:r>
-        <w:lastRenderedPageBreak/>
         <w:t xml:space="preserve">Eu como </w:t>
       </w:r>
       <w:r>
@@ -3211,6 +3270,7 @@
         <w:jc w:val="both"/>
       </w:pPr>
       <w:r>
+        <w:lastRenderedPageBreak/>
         <w:t>Permitir que o coordenador possa informar que resolveu as pendências, realizando a validação das informações de acordo com a US25.</w:t>
       </w:r>
     </w:p>
@@ -3584,6 +3644,7 @@
         <w:jc w:val="both"/>
       </w:pPr>
       <w:r>
+        <w:lastRenderedPageBreak/>
         <w:t>Seguir as regras e restrições da US09, exceto salvar a data de início e a data de término da participação com os mesmos valores da ação de extensão.</w:t>
       </w:r>
     </w:p>
@@ -3618,7 +3679,6 @@
         <w:rPr>
           <w:b/>
         </w:rPr>
-        <w:lastRenderedPageBreak/>
         <w:t>US33 – Transferir coordenação de uma ação de extensão</w:t>
       </w:r>
     </w:p>
@@ -5452,7 +5512,7 @@
         <w:rFonts w:ascii="Symbol" w:hAnsi="Symbol" w:hint="default"/>
       </w:rPr>
     </w:lvl>
-    <w:lvl w:ilvl="1" w:tplc="04160003" w:tentative="1">
+    <w:lvl w:ilvl="1" w:tplc="04160003">
       <w:start w:val="1"/>
       <w:numFmt w:val="bullet"/>
       <w:lvlText w:val="o"/>
@@ -7432,7 +7492,7 @@
 </file>
 
 <file path=customXml/itemProps1.xml><?xml version="1.0" encoding="utf-8"?>
-<ds:datastoreItem xmlns:ds="http://schemas.openxmlformats.org/officeDocument/2006/customXml" ds:itemID="{647A7549-D6C8-4A51-AAC6-117BDB5CE6F4}">
+<ds:datastoreItem xmlns:ds="http://schemas.openxmlformats.org/officeDocument/2006/customXml" ds:itemID="{8550779D-CDF1-4CAB-BFBE-14106582FD32}">
   <ds:schemaRefs>
     <ds:schemaRef ds:uri="http://schemas.openxmlformats.org/officeDocument/2006/bibliography"/>
   </ds:schemaRefs>

</xml_diff>

<commit_message>
Remoção de classes desnecessárias e atualização das histórias de usuário.
</commit_message>
<xml_diff>
--- a/arquivos/historias/Histórias de Usuário - Extensão.docx
+++ b/arquivos/historias/Histórias de Usuário - Extensão.docx
@@ -1357,6 +1357,8 @@
       <w:pPr>
         <w:jc w:val="both"/>
       </w:pPr>
+      <w:bookmarkStart w:id="0" w:name="_GoBack"/>
+      <w:bookmarkEnd w:id="0"/>
     </w:p>
     <w:p>
       <w:pPr>
@@ -1371,7 +1373,13 @@
         <w:rPr>
           <w:b/>
         </w:rPr>
-        <w:t>US11 – Alterar participação da equipe de trabalho de uma nova ação de extensão</w:t>
+        <w:t xml:space="preserve">US12 - </w:t>
+      </w:r>
+      <w:r>
+        <w:rPr>
+          <w:b/>
+        </w:rPr>
+        <w:t>Visualizar todas as participações de uma ação de extensão</w:t>
       </w:r>
     </w:p>
     <w:p>
@@ -1393,73 +1401,105 @@
       </w:r>
       <w:proofErr w:type="gramEnd"/>
       <w:r>
-        <w:t xml:space="preserve"> desejo alterar as informações de uma participação da equipe de trabalho de uma ação de extensão cadastrada que ainda não foi submetida.</w:t>
-      </w:r>
-    </w:p>
-    <w:p>
-      <w:pPr>
-        <w:pStyle w:val="PargrafodaLista"/>
-        <w:numPr>
-          <w:ilvl w:val="0"/>
-          <w:numId w:val="10"/>
-        </w:numPr>
-        <w:jc w:val="both"/>
-      </w:pPr>
-      <w:r>
-        <w:t xml:space="preserve">Seguir todas as regras e restrições da </w:t>
-      </w:r>
-      <w:r>
-        <w:rPr>
-          <w:b/>
-        </w:rPr>
-        <w:t>US09</w:t>
-      </w:r>
-      <w:r>
-        <w:rPr>
-          <w:b/>
-        </w:rPr>
+        <w:t xml:space="preserve"> desejo visualizar todas as participações de uma ação de extensão da qual sou coordenador.</w:t>
+      </w:r>
+    </w:p>
+    <w:p>
+      <w:pPr>
+        <w:pStyle w:val="PargrafodaLista"/>
+        <w:numPr>
+          <w:ilvl w:val="0"/>
+          <w:numId w:val="11"/>
+        </w:numPr>
+        <w:jc w:val="both"/>
+      </w:pPr>
+      <w:r>
+        <w:t>Mostrar uma lista com todas as informações de cada participação</w:t>
+      </w:r>
+      <w:r>
+        <w:t xml:space="preserve"> (separando nome e </w:t>
+      </w:r>
+      <w:proofErr w:type="spellStart"/>
+      <w:r>
+        <w:t>cpf</w:t>
+      </w:r>
+      <w:proofErr w:type="spellEnd"/>
+      <w:r>
+        <w:t xml:space="preserve"> do participante)</w:t>
+      </w:r>
+      <w:r>
+        <w:t xml:space="preserve"> e o período de participação.</w:t>
+      </w:r>
+      <w:r>
+        <w:t xml:space="preserve"> Incluir na lista os alunos bolsistas de acordo com a quantidade de vagas solicitadas.</w:t>
+      </w:r>
+    </w:p>
+    <w:p>
+      <w:pPr>
+        <w:pStyle w:val="PargrafodaLista"/>
+        <w:numPr>
+          <w:ilvl w:val="0"/>
+          <w:numId w:val="11"/>
+        </w:numPr>
+        <w:jc w:val="both"/>
+      </w:pPr>
+      <w:r>
+        <w:lastRenderedPageBreak/>
+        <w:t>P</w:t>
+      </w:r>
+      <w:r>
+        <w:t>ermiti</w:t>
+      </w:r>
+      <w:r>
+        <w:t xml:space="preserve">r </w:t>
+      </w:r>
+      <w:r>
+        <w:t xml:space="preserve">a ordenação </w:t>
+      </w:r>
+      <w:r>
+        <w:t>por nome, função ou instituição.</w:t>
+      </w:r>
+      <w:r>
+        <w:t xml:space="preserve"> A lista inicial deve estar ordenada pelo nome do participante.</w:t>
+      </w:r>
+    </w:p>
+    <w:p>
+      <w:pPr>
+        <w:pStyle w:val="PargrafodaLista"/>
+        <w:numPr>
+          <w:ilvl w:val="0"/>
+          <w:numId w:val="11"/>
+        </w:numPr>
+        <w:jc w:val="both"/>
+      </w:pPr>
+      <w:r>
+        <w:t>Identificar na listagem quem é o coordenador da ação.</w:t>
+      </w:r>
+    </w:p>
+    <w:p>
+      <w:pPr>
+        <w:pStyle w:val="PargrafodaLista"/>
+        <w:numPr>
+          <w:ilvl w:val="0"/>
+          <w:numId w:val="11"/>
+        </w:numPr>
+        <w:jc w:val="both"/>
+      </w:pPr>
+      <w:r>
+        <w:t xml:space="preserve">Colocar “A SELECIONAR” </w:t>
+      </w:r>
+      <w:r>
+        <w:t>para o nome de participantes que têm a função de aluno bolsista ou aluno voluntário</w:t>
+      </w:r>
+      <w:r>
+        <w:t xml:space="preserve"> quando ainda não tiver sido feita a escolha do aluno</w:t>
+      </w:r>
+      <w:r>
         <w:t>.</w:t>
       </w:r>
     </w:p>
     <w:p>
       <w:pPr>
-        <w:pStyle w:val="PargrafodaLista"/>
-        <w:numPr>
-          <w:ilvl w:val="0"/>
-          <w:numId w:val="10"/>
-        </w:numPr>
-        <w:jc w:val="both"/>
-      </w:pPr>
-      <w:r>
-        <w:t>Ao tentar alterar a participação do coordenador não permitir alterar o mesmo como participante, somente as demais informações.</w:t>
-      </w:r>
-    </w:p>
-    <w:p>
-      <w:pPr>
-        <w:pStyle w:val="PargrafodaLista"/>
-        <w:numPr>
-          <w:ilvl w:val="0"/>
-          <w:numId w:val="10"/>
-        </w:numPr>
-        <w:jc w:val="both"/>
-      </w:pPr>
-      <w:r>
-        <w:lastRenderedPageBreak/>
-        <w:t>Remover os</w:t>
-      </w:r>
-      <w:r>
-        <w:t xml:space="preserve"> valores dos</w:t>
-      </w:r>
-      <w:r>
-        <w:t xml:space="preserve"> campos que</w:t>
-      </w:r>
-      <w:r>
-        <w:t xml:space="preserve"> antes estavam preenchidos e que sofreram alterações, como por exemplo: a participação anterior tinha um participante com a função “outra” e a descrição da função preenchida; a atualização mudou a função para aluno bolsista; então deve-se remover o valor da descrição da função.</w:t>
-      </w:r>
-    </w:p>
-    <w:p>
-      <w:pPr>
-        <w:pStyle w:val="PargrafodaLista"/>
         <w:jc w:val="both"/>
       </w:pPr>
     </w:p>
@@ -1476,148 +1516,6 @@
         <w:rPr>
           <w:b/>
         </w:rPr>
-        <w:t xml:space="preserve">US12 - </w:t>
-      </w:r>
-      <w:r>
-        <w:rPr>
-          <w:b/>
-        </w:rPr>
-        <w:t>Visualizar todas as participações de uma ação de extensão</w:t>
-      </w:r>
-    </w:p>
-    <w:p>
-      <w:pPr>
-        <w:jc w:val="both"/>
-      </w:pPr>
-      <w:r>
-        <w:t xml:space="preserve">Eu </w:t>
-      </w:r>
-      <w:proofErr w:type="gramStart"/>
-      <w:r>
-        <w:t xml:space="preserve">como </w:t>
-      </w:r>
-      <w:r>
-        <w:t>S</w:t>
-      </w:r>
-      <w:r>
-        <w:t>ervidor</w:t>
-      </w:r>
-      <w:proofErr w:type="gramEnd"/>
-      <w:r>
-        <w:t xml:space="preserve"> desejo visualizar todas as participações de uma ação de extensão da qual sou coordenador.</w:t>
-      </w:r>
-    </w:p>
-    <w:p>
-      <w:pPr>
-        <w:pStyle w:val="PargrafodaLista"/>
-        <w:numPr>
-          <w:ilvl w:val="0"/>
-          <w:numId w:val="11"/>
-        </w:numPr>
-        <w:jc w:val="both"/>
-      </w:pPr>
-      <w:r>
-        <w:t>Mostrar uma lista com todas as informações de cada participação</w:t>
-      </w:r>
-      <w:r>
-        <w:t xml:space="preserve"> (separando nome e </w:t>
-      </w:r>
-      <w:proofErr w:type="spellStart"/>
-      <w:r>
-        <w:t>cpf</w:t>
-      </w:r>
-      <w:proofErr w:type="spellEnd"/>
-      <w:r>
-        <w:t xml:space="preserve"> do participante)</w:t>
-      </w:r>
-      <w:r>
-        <w:t xml:space="preserve"> e o período de participação.</w:t>
-      </w:r>
-      <w:r>
-        <w:t xml:space="preserve"> Incluir na lista os alunos bolsistas de acordo com a quantidade de vagas solicitadas.</w:t>
-      </w:r>
-    </w:p>
-    <w:p>
-      <w:pPr>
-        <w:pStyle w:val="PargrafodaLista"/>
-        <w:numPr>
-          <w:ilvl w:val="0"/>
-          <w:numId w:val="11"/>
-        </w:numPr>
-        <w:jc w:val="both"/>
-      </w:pPr>
-      <w:r>
-        <w:t>P</w:t>
-      </w:r>
-      <w:r>
-        <w:t>ermiti</w:t>
-      </w:r>
-      <w:r>
-        <w:t xml:space="preserve">r </w:t>
-      </w:r>
-      <w:r>
-        <w:t xml:space="preserve">a ordenação </w:t>
-      </w:r>
-      <w:r>
-        <w:t>por nome, função ou instituição.</w:t>
-      </w:r>
-      <w:r>
-        <w:t xml:space="preserve"> A lista inicial deve estar ordenada pelo nome do participante.</w:t>
-      </w:r>
-    </w:p>
-    <w:p>
-      <w:pPr>
-        <w:pStyle w:val="PargrafodaLista"/>
-        <w:numPr>
-          <w:ilvl w:val="0"/>
-          <w:numId w:val="11"/>
-        </w:numPr>
-        <w:jc w:val="both"/>
-      </w:pPr>
-      <w:r>
-        <w:t>Identificar na listagem quem é o coordenador da ação.</w:t>
-      </w:r>
-    </w:p>
-    <w:p>
-      <w:pPr>
-        <w:pStyle w:val="PargrafodaLista"/>
-        <w:numPr>
-          <w:ilvl w:val="0"/>
-          <w:numId w:val="11"/>
-        </w:numPr>
-        <w:jc w:val="both"/>
-      </w:pPr>
-      <w:r>
-        <w:t xml:space="preserve">Colocar “A SELECIONAR” </w:t>
-      </w:r>
-      <w:r>
-        <w:t>para o nome de participantes que têm a função de aluno bolsista ou aluno voluntário</w:t>
-      </w:r>
-      <w:r>
-        <w:t xml:space="preserve"> quando ainda não tiver sido feita a escolha do aluno</w:t>
-      </w:r>
-      <w:r>
-        <w:t>.</w:t>
-      </w:r>
-    </w:p>
-    <w:p>
-      <w:pPr>
-        <w:jc w:val="both"/>
-      </w:pPr>
-    </w:p>
-    <w:p>
-      <w:pPr>
-        <w:pBdr>
-          <w:bottom w:val="single" w:sz="4" w:space="1" w:color="auto"/>
-        </w:pBdr>
-        <w:rPr>
-          <w:b/>
-        </w:rPr>
-      </w:pPr>
-      <w:r>
-        <w:rPr>
-          <w:b/>
-        </w:rPr>
         <w:t>US13 – Incluir o coordenador da ação automaticamente na equipe de trabalho</w:t>
       </w:r>
       <w:r>
@@ -1903,7 +1801,6 @@
         <w:jc w:val="both"/>
       </w:pPr>
       <w:r>
-        <w:lastRenderedPageBreak/>
         <w:t xml:space="preserve">A lista deve conter um resumo da ação de extensão com as seguintes informações: </w:t>
       </w:r>
       <w:r>
@@ -1989,33 +1886,7 @@
         <w:jc w:val="both"/>
       </w:pPr>
       <w:r>
-        <w:t xml:space="preserve">Relator: </w:t>
-      </w:r>
-      <w:r>
-        <w:t xml:space="preserve">aguardando </w:t>
-      </w:r>
-      <w:r>
-        <w:t>relator</w:t>
-      </w:r>
-      <w:r>
-        <w:t xml:space="preserve">, aguardando parecer </w:t>
-      </w:r>
-      <w:r>
-        <w:t>do relator</w:t>
-      </w:r>
-      <w:r>
-        <w:t xml:space="preserve">, aguardando </w:t>
-      </w:r>
-      <w:bookmarkStart w:id="0" w:name="_GoBack"/>
-      <w:bookmarkEnd w:id="0"/>
-      <w:r>
-        <w:t xml:space="preserve">pendências do </w:t>
-      </w:r>
-      <w:r>
-        <w:t>relator</w:t>
-      </w:r>
-      <w:r>
-        <w:t>.</w:t>
+        <w:t>Relator: aguardando relator, aguardando parecer do relator, aguardando pendências do relator.</w:t>
       </w:r>
     </w:p>
     <w:p>
@@ -2062,6 +1933,7 @@
         <w:rPr>
           <w:b/>
         </w:rPr>
+        <w:lastRenderedPageBreak/>
         <w:t>US16</w:t>
       </w:r>
       <w:r>
@@ -2377,7 +2249,6 @@
         <w:rPr>
           <w:b/>
         </w:rPr>
-        <w:lastRenderedPageBreak/>
         <w:t xml:space="preserve">US18 – Atribuir </w:t>
       </w:r>
       <w:proofErr w:type="spellStart"/>
@@ -2519,6 +2390,7 @@
         <w:jc w:val="both"/>
       </w:pPr>
       <w:r>
+        <w:lastRenderedPageBreak/>
         <w:t xml:space="preserve">Eu como Direção desejo alterar o </w:t>
       </w:r>
       <w:proofErr w:type="spellStart"/>
@@ -3270,7 +3142,6 @@
         <w:jc w:val="both"/>
       </w:pPr>
       <w:r>
-        <w:lastRenderedPageBreak/>
         <w:t>Permitir que o coordenador possa informar que resolveu as pendências, realizando a validação das informações de acordo com a US25.</w:t>
       </w:r>
     </w:p>
@@ -3360,6 +3231,7 @@
         <w:jc w:val="both"/>
       </w:pPr>
       <w:r>
+        <w:lastRenderedPageBreak/>
         <w:t>O status da ação deve ser alterado para RESOLVENDO PENDÊNCIAS DO PARECER DO RELATOR.</w:t>
       </w:r>
     </w:p>
@@ -3644,7 +3516,6 @@
         <w:jc w:val="both"/>
       </w:pPr>
       <w:r>
-        <w:lastRenderedPageBreak/>
         <w:t>Seguir as regras e restrições da US09, exceto salvar a data de início e a data de término da participação com os mesmos valores da ação de extensão.</w:t>
       </w:r>
     </w:p>
@@ -3713,6 +3584,7 @@
         <w:jc w:val="both"/>
       </w:pPr>
       <w:r>
+        <w:lastRenderedPageBreak/>
         <w:t>Criar nova participação para o novo coordenador.</w:t>
       </w:r>
     </w:p>
@@ -7492,7 +7364,7 @@
 </file>
 
 <file path=customXml/itemProps1.xml><?xml version="1.0" encoding="utf-8"?>
-<ds:datastoreItem xmlns:ds="http://schemas.openxmlformats.org/officeDocument/2006/customXml" ds:itemID="{8550779D-CDF1-4CAB-BFBE-14106582FD32}">
+<ds:datastoreItem xmlns:ds="http://schemas.openxmlformats.org/officeDocument/2006/customXml" ds:itemID="{CB190E59-8A8F-4AF7-ADE7-7D7F6A4DDEF6}">
   <ds:schemaRefs>
     <ds:schemaRef ds:uri="http://schemas.openxmlformats.org/officeDocument/2006/bibliography"/>
   </ds:schemaRefs>

</xml_diff>

<commit_message>
Inclusão de história de usuário para incluir aluno bolsista automaticamente quando informada a quantidade de bolsas recebidas
</commit_message>
<xml_diff>
--- a/arquivos/historias/Histórias de Usuário - Extensão.docx
+++ b/arquivos/historias/Histórias de Usuário - Extensão.docx
@@ -813,7 +813,6 @@
       <w:r>
         <w:t xml:space="preserve">Caso a opção de inserção </w:t>
       </w:r>
-      <w:proofErr w:type="gramStart"/>
       <w:r>
         <w:rPr>
           <w:b/>
@@ -821,11 +820,7 @@
         <w:t>outras formas</w:t>
       </w:r>
       <w:r>
-        <w:t xml:space="preserve"> seja</w:t>
-      </w:r>
-      <w:proofErr w:type="gramEnd"/>
-      <w:r>
-        <w:t xml:space="preserve"> selecionada, solicitar o preenchimento da descrição da forma de inserção.</w:t>
+        <w:t xml:space="preserve"> seja selecionada, solicitar o preenchimento da descrição da forma de inserção.</w:t>
       </w:r>
     </w:p>
     <w:p>
@@ -927,21 +922,13 @@
         <w:jc w:val="both"/>
       </w:pPr>
       <w:r>
-        <w:t xml:space="preserve">Eu </w:t>
-      </w:r>
-      <w:proofErr w:type="gramStart"/>
-      <w:r>
-        <w:t xml:space="preserve">como </w:t>
+        <w:t xml:space="preserve">Eu como </w:t>
       </w:r>
       <w:r>
         <w:t>S</w:t>
       </w:r>
       <w:r>
-        <w:t>ervidor</w:t>
-      </w:r>
-      <w:proofErr w:type="gramEnd"/>
-      <w:r>
-        <w:t xml:space="preserve"> desejo visualizar todas a parcerias externas de uma determinada ação de extensão.</w:t>
+        <w:t>ervidor desejo visualizar todas a parcerias externas de uma determinada ação de extensão.</w:t>
       </w:r>
     </w:p>
     <w:p>
@@ -1310,21 +1297,13 @@
         <w:jc w:val="both"/>
       </w:pPr>
       <w:r>
-        <w:t xml:space="preserve">Eu </w:t>
-      </w:r>
-      <w:proofErr w:type="gramStart"/>
-      <w:r>
-        <w:t xml:space="preserve">como </w:t>
+        <w:t xml:space="preserve">Eu como </w:t>
       </w:r>
       <w:r>
         <w:t>S</w:t>
       </w:r>
       <w:r>
-        <w:t>ervidor</w:t>
-      </w:r>
-      <w:proofErr w:type="gramEnd"/>
-      <w:r>
-        <w:t xml:space="preserve"> desejo remover uma participação da equipe de trabalho de uma ação de extensão cadastrada que ainda não foi submetida.</w:t>
+        <w:t>ervidor desejo remover uma participação da equipe de trabalho de uma ação de extensão cadastrada que ainda não foi submetida.</w:t>
       </w:r>
     </w:p>
     <w:p>
@@ -1357,8 +1336,6 @@
       <w:pPr>
         <w:jc w:val="both"/>
       </w:pPr>
-      <w:bookmarkStart w:id="0" w:name="_GoBack"/>
-      <w:bookmarkEnd w:id="0"/>
     </w:p>
     <w:p>
       <w:pPr>
@@ -1387,21 +1364,13 @@
         <w:jc w:val="both"/>
       </w:pPr>
       <w:r>
-        <w:t xml:space="preserve">Eu </w:t>
-      </w:r>
-      <w:proofErr w:type="gramStart"/>
-      <w:r>
-        <w:t xml:space="preserve">como </w:t>
+        <w:t xml:space="preserve">Eu como </w:t>
       </w:r>
       <w:r>
         <w:t>S</w:t>
       </w:r>
       <w:r>
-        <w:t>ervidor</w:t>
-      </w:r>
-      <w:proofErr w:type="gramEnd"/>
-      <w:r>
-        <w:t xml:space="preserve"> desejo visualizar todas as participações de uma ação de extensão da qual sou coordenador.</w:t>
+        <w:t>ervidor desejo visualizar todas as participações de uma ação de extensão da qual sou coordenador.</w:t>
       </w:r>
     </w:p>
     <w:p>
@@ -1574,6 +1543,109 @@
     </w:p>
     <w:p>
       <w:pPr>
+        <w:pBdr>
+          <w:bottom w:val="single" w:sz="4" w:space="1" w:color="auto"/>
+        </w:pBdr>
+        <w:rPr>
+          <w:b/>
+        </w:rPr>
+      </w:pPr>
+    </w:p>
+    <w:p>
+      <w:pPr>
+        <w:pBdr>
+          <w:bottom w:val="single" w:sz="4" w:space="1" w:color="auto"/>
+        </w:pBdr>
+        <w:rPr>
+          <w:b/>
+        </w:rPr>
+      </w:pPr>
+      <w:r>
+        <w:rPr>
+          <w:b/>
+        </w:rPr>
+        <w:t>US38</w:t>
+      </w:r>
+      <w:r>
+        <w:rPr>
+          <w:b/>
+        </w:rPr>
+        <w:t xml:space="preserve"> – Incluir </w:t>
+      </w:r>
+      <w:r>
+        <w:rPr>
+          <w:b/>
+        </w:rPr>
+        <w:t>aluno bolsista</w:t>
+      </w:r>
+      <w:r>
+        <w:rPr>
+          <w:b/>
+        </w:rPr>
+        <w:t xml:space="preserve"> automaticamente na equipe de trabalho</w:t>
+      </w:r>
+      <w:r>
+        <w:rPr>
+          <w:b/>
+        </w:rPr>
+        <w:t xml:space="preserve"> </w:t>
+      </w:r>
+      <w:r>
+        <w:rPr>
+          <w:b/>
+        </w:rPr>
+        <w:t>ao informar a quantidade de bolsas recebidas</w:t>
+      </w:r>
+    </w:p>
+    <w:p>
+      <w:pPr>
+        <w:jc w:val="both"/>
+      </w:pPr>
+      <w:r>
+        <w:t xml:space="preserve">Eu como Servidor gostaria de </w:t>
+      </w:r>
+      <w:r>
+        <w:t>que os alunos bolsistas fossem cadastrados automaticamente na equipe de trabalho ao informar a quantidade de bolsas recebidas</w:t>
+      </w:r>
+      <w:r>
+        <w:t>.</w:t>
+      </w:r>
+    </w:p>
+    <w:p>
+      <w:pPr>
+        <w:pStyle w:val="PargrafodaLista"/>
+        <w:numPr>
+          <w:ilvl w:val="0"/>
+          <w:numId w:val="12"/>
+        </w:numPr>
+        <w:jc w:val="both"/>
+      </w:pPr>
+      <w:r>
+        <w:t>As informações a serem cadastradas automaticamente são: participante (</w:t>
+      </w:r>
+      <w:r>
+        <w:t>a definir</w:t>
+      </w:r>
+      <w:r>
+        <w:t>), função (</w:t>
+      </w:r>
+      <w:r>
+        <w:t>aluno bolsista),</w:t>
+      </w:r>
+      <w:r>
+        <w:t xml:space="preserve"> instituição (UFC</w:t>
+      </w:r>
+      <w:r>
+        <w:t>), carga horária 12h</w:t>
+      </w:r>
+      <w:bookmarkStart w:id="0" w:name="_GoBack"/>
+      <w:bookmarkEnd w:id="0"/>
+      <w:r>
+        <w:t>.</w:t>
+      </w:r>
+    </w:p>
+    <w:p>
+      <w:pPr>
         <w:jc w:val="both"/>
       </w:pPr>
     </w:p>
@@ -1852,6 +1924,7 @@
         <w:jc w:val="both"/>
       </w:pPr>
       <w:r>
+        <w:lastRenderedPageBreak/>
         <w:t>Separar as ações da seguinte forma:</w:t>
       </w:r>
     </w:p>
@@ -1933,7 +2006,6 @@
         <w:rPr>
           <w:b/>
         </w:rPr>
-        <w:lastRenderedPageBreak/>
         <w:t>US16</w:t>
       </w:r>
       <w:r>
@@ -2300,6 +2372,7 @@
         <w:jc w:val="both"/>
       </w:pPr>
       <w:r>
+        <w:lastRenderedPageBreak/>
         <w:t xml:space="preserve">Selecionar </w:t>
       </w:r>
       <w:proofErr w:type="spellStart"/>
@@ -2390,7 +2463,6 @@
         <w:jc w:val="both"/>
       </w:pPr>
       <w:r>
-        <w:lastRenderedPageBreak/>
         <w:t xml:space="preserve">Eu como Direção desejo alterar o </w:t>
       </w:r>
       <w:proofErr w:type="spellStart"/>
@@ -2758,6 +2830,7 @@
         <w:jc w:val="both"/>
       </w:pPr>
       <w:r>
+        <w:lastRenderedPageBreak/>
         <w:t xml:space="preserve">Eu como </w:t>
       </w:r>
       <w:r>
@@ -2906,15 +2979,7 @@
         <w:jc w:val="both"/>
       </w:pPr>
       <w:r>
-        <w:t xml:space="preserve">Eu </w:t>
-      </w:r>
-      <w:proofErr w:type="gramStart"/>
-      <w:r>
-        <w:t>como Servidor</w:t>
-      </w:r>
-      <w:proofErr w:type="gramEnd"/>
-      <w:r>
-        <w:t xml:space="preserve"> desejo submeter uma ação de extensão para apreciação.</w:t>
+        <w:t>Eu como Servidor desejo submeter uma ação de extensão para apreciação.</w:t>
       </w:r>
     </w:p>
     <w:p>
@@ -3231,7 +3296,6 @@
         <w:jc w:val="both"/>
       </w:pPr>
       <w:r>
-        <w:lastRenderedPageBreak/>
         <w:t>O status da ação deve ser alterado para RESOLVENDO PENDÊNCIAS DO PARECER DO RELATOR.</w:t>
       </w:r>
     </w:p>
@@ -3550,6 +3614,7 @@
         <w:rPr>
           <w:b/>
         </w:rPr>
+        <w:lastRenderedPageBreak/>
         <w:t>US33 – Transferir coordenação de uma ação de extensão</w:t>
       </w:r>
     </w:p>
@@ -3584,7 +3649,6 @@
         <w:jc w:val="both"/>
       </w:pPr>
       <w:r>
-        <w:lastRenderedPageBreak/>
         <w:t>Criar nova participação para o novo coordenador.</w:t>
       </w:r>
     </w:p>
@@ -7364,7 +7428,7 @@
 </file>
 
 <file path=customXml/itemProps1.xml><?xml version="1.0" encoding="utf-8"?>
-<ds:datastoreItem xmlns:ds="http://schemas.openxmlformats.org/officeDocument/2006/customXml" ds:itemID="{CB190E59-8A8F-4AF7-ADE7-7D7F6A4DDEF6}">
+<ds:datastoreItem xmlns:ds="http://schemas.openxmlformats.org/officeDocument/2006/customXml" ds:itemID="{77B24E82-BDA2-4D08-BAA5-E760254AA7ED}">
   <ds:schemaRefs>
     <ds:schemaRef ds:uri="http://schemas.openxmlformats.org/officeDocument/2006/bibliography"/>
   </ds:schemaRefs>

</xml_diff>